<commit_message>
update the results text file
</commit_message>
<xml_diff>
--- a/results/Results.docx
+++ b/results/Results.docx
@@ -8,11 +8,6 @@
       </w:r>
     </w:p>
     <w:p>
-      <w:pPr>
-        <w:rPr>
-          <w:color w:val="FF0000"/>
-        </w:rPr>
-      </w:pPr>
       <w:r>
         <w:t xml:space="preserve">As a first step, I wanted to closely examine the patterns of neuronal activity that emerge when the mice get reward, during a simple task that combines (?) the use in place cells., as a marker for spatial memory. For this I used previously published data </w:t>
       </w:r>
@@ -47,23 +42,7 @@
         <w:fldChar w:fldCharType="end"/>
       </w:r>
       <w:r>
-        <w:t xml:space="preserve"> and some unpublished data that was collected by </w:t>
-      </w:r>
-      <w:proofErr w:type="spellStart"/>
-      <w:r>
-        <w:t>Nitzan</w:t>
-      </w:r>
-      <w:proofErr w:type="spellEnd"/>
-      <w:r>
-        <w:t xml:space="preserve"> </w:t>
-      </w:r>
-      <w:proofErr w:type="spellStart"/>
-      <w:r>
-        <w:t>Geva</w:t>
-      </w:r>
-      <w:proofErr w:type="spellEnd"/>
-      <w:r>
-        <w:t xml:space="preserve"> from the lab, which imaged, using previously described calcium imaging routine </w:t>
+        <w:t xml:space="preserve"> and some unpublished data that was collected by Nitzan Geva from the lab, which imaged, using previously described calcium imaging routine </w:t>
       </w:r>
       <w:r>
         <w:fldChar w:fldCharType="begin" w:fldLock="1"/>
@@ -113,13 +92,8 @@
       <w:r>
         <w:t xml:space="preserve">To maximize the perceived differences between the environments, </w:t>
       </w:r>
-      <w:proofErr w:type="spellStart"/>
-      <w:r>
-        <w:t>Geva</w:t>
-      </w:r>
-      <w:proofErr w:type="spellEnd"/>
-      <w:r>
-        <w:t xml:space="preserve"> et al </w:t>
+      <w:r>
+        <w:t xml:space="preserve">Geva et al </w:t>
       </w:r>
       <w:r>
         <w:t>constructed linear tracks (environments A and B)</w:t>
@@ -127,11 +101,9 @@
       <w:r>
         <w:t>, at a length of 96 cm</w:t>
       </w:r>
-      <w:ins w:id="0" w:author="WICC" w:date="2017-07-26T15:33:00Z">
-        <w:r>
-          <w:t xml:space="preserve"> </w:t>
-        </w:r>
-      </w:ins>
+      <w:r>
+        <w:t xml:space="preserve"> </w:t>
+      </w:r>
       <w:r>
         <w:t xml:space="preserve">that differed in shape, floor texture, surrounding proximal and distal visual cues, odor, and flavor of the water </w:t>
       </w:r>
@@ -139,59 +111,17 @@
         <w:t xml:space="preserve">reward at the edges of the track. The bucket trials didn’t contain any reward. The unpublished data has the same structure per session, but contains only environment A. the imaging data was processed </w:t>
       </w:r>
       <w:r>
-        <w:t xml:space="preserve">using commercial software (Mosaic, version 1.1.1b, </w:t>
-      </w:r>
-      <w:proofErr w:type="spellStart"/>
-      <w:r>
-        <w:t>Inscopix</w:t>
-      </w:r>
-      <w:proofErr w:type="spellEnd"/>
-      <w:r>
-        <w:t>) and custom MATLAB routines</w:t>
-      </w:r>
-      <w:r>
-        <w:t xml:space="preserve"> </w:t>
-      </w:r>
-      <w:del w:id="1" w:author="WICC" w:date="2017-07-27T10:03:00Z">
-        <w:r>
-          <w:rPr>
-            <w:color w:val="FF0000"/>
-          </w:rPr>
-          <w:delText>[should I say more?]</w:delText>
-        </w:r>
-      </w:del>
-      <w:ins w:id="2" w:author="WICC" w:date="2017-07-27T10:03:00Z">
-        <w:r>
-          <w:rPr>
-            <w:color w:val="FF0000"/>
-          </w:rPr>
-          <w:t xml:space="preserve"> into vectors of activity for each neuron, which specify the </w:t>
-        </w:r>
-      </w:ins>
-      <w:ins w:id="3" w:author="WICC" w:date="2017-07-27T10:04:00Z">
-        <w:r>
-          <w:rPr>
-            <w:color w:val="FF0000"/>
-          </w:rPr>
-          <w:t>peak of every calcium event, and the</w:t>
-        </w:r>
-      </w:ins>
-      <w:ins w:id="4" w:author="WICC" w:date="2017-07-27T10:05:00Z">
-        <w:r>
-          <w:rPr>
-            <w:color w:val="FF0000"/>
-          </w:rPr>
-          <w:t xml:space="preserve"> </w:t>
-        </w:r>
-      </w:ins>
-      <w:ins w:id="5" w:author="WICC" w:date="2017-07-27T10:06:00Z">
-        <w:r>
-          <w:rPr>
-            <w:color w:val="FF0000"/>
-          </w:rPr>
-          <w:t>location and velocity of the mice on the track in every frame.</w:t>
-        </w:r>
-      </w:ins>
+        <w:t>using commercial software (Mosaic, version 1.1.1b, Inscopix) and custom MATLAB routines</w:t>
+      </w:r>
+      <w:r>
+        <w:rPr>
+          <w:color w:val="FF0000"/>
+        </w:rPr>
+        <w:t xml:space="preserve"> </w:t>
+      </w:r>
+      <w:r>
+        <w:t>into vectors of activity for each neuron, which specify the peak of every calcium event, and the location and velocity of the mice on the track in every frame.</w:t>
+      </w:r>
     </w:p>
     <w:p>
       <w:r>
@@ -255,21 +185,7 @@
         <w:rPr>
           <w:noProof/>
         </w:rPr>
-        <w:t>(</w:t>
-      </w:r>
-      <w:proofErr w:type="spellStart"/>
-      <w:r>
-        <w:rPr>
-          <w:noProof/>
-        </w:rPr>
-        <w:t>Diba</w:t>
-      </w:r>
-      <w:proofErr w:type="spellEnd"/>
-      <w:r>
-        <w:rPr>
-          <w:noProof/>
-        </w:rPr>
-        <w:t xml:space="preserve"> and Buzsáki, 2007; Pfeiffer and Foster, 2013)</w:t>
+        <w:t>(Diba and Buzsáki, 2007; Pfeiffer and Foster, 2013)</w:t>
       </w:r>
       <w:r>
         <w:fldChar w:fldCharType="end"/>
@@ -478,26 +394,29 @@
     </w:p>
     <w:p>
       <w:r>
+        <w:t xml:space="preserve">Another </w:t>
+      </w:r>
+      <w:r>
+        <w:t>approach to investigate the neuronal activity at rest epochs is based</w:t>
+      </w:r>
+      <w:r>
+        <w:t xml:space="preserve"> </w:t>
+      </w:r>
+      <w:r>
+        <w:t xml:space="preserve">on </w:t>
+      </w:r>
+      <w:r>
+        <w:t>synchronous calcium events</w:t>
+      </w:r>
+      <w:r>
+        <w:t xml:space="preserve"> (SCE), as described in</w:t>
+      </w:r>
+      <w:r>
+        <w:t xml:space="preserve"> previous calcium imaging experiments on head fixed mice </w:t>
+      </w:r>
+      <w:r>
         <w:lastRenderedPageBreak/>
-        <w:t xml:space="preserve">Another </w:t>
-      </w:r>
-      <w:r>
-        <w:t>approach to investigate the neuronal activity at rest epochs is based</w:t>
-      </w:r>
-      <w:r>
-        <w:t xml:space="preserve"> </w:t>
-      </w:r>
-      <w:r>
-        <w:t xml:space="preserve">on </w:t>
-      </w:r>
-      <w:r>
-        <w:t>synchronous calcium events</w:t>
-      </w:r>
-      <w:r>
-        <w:t xml:space="preserve"> (SCE), as described in</w:t>
-      </w:r>
-      <w:r>
-        <w:t xml:space="preserve"> previous calcium imaging experiments on head fixed mice using </w:t>
+        <w:t xml:space="preserve">using </w:t>
       </w:r>
       <w:r>
         <w:t xml:space="preserve">two photon </w:t>
@@ -530,15 +449,7 @@
         <w:t xml:space="preserve">These SCEs are </w:t>
       </w:r>
       <w:r>
-        <w:t xml:space="preserve">significant peaks of synchronous neuronal activity during immobility periods. </w:t>
-      </w:r>
-      <w:proofErr w:type="spellStart"/>
-      <w:r>
-        <w:t>Malavache</w:t>
-      </w:r>
-      <w:proofErr w:type="spellEnd"/>
-      <w:r>
-        <w:t xml:space="preserve"> et al found that </w:t>
+        <w:t xml:space="preserve">significant peaks of synchronous neuronal activity during immobility periods. Malavache et al found that </w:t>
       </w:r>
       <w:r>
         <w:t xml:space="preserve">sequences </w:t>
@@ -589,15 +500,7 @@
         <w:t>a</w:t>
       </w:r>
       <w:r>
-        <w:t xml:space="preserve"> length of 200 </w:t>
-      </w:r>
-      <w:proofErr w:type="spellStart"/>
-      <w:r>
-        <w:t>ms.</w:t>
-      </w:r>
-      <w:proofErr w:type="spellEnd"/>
-      <w:r>
-        <w:t xml:space="preserve">  Time windows that had number of events above chance level (</w:t>
+        <w:t xml:space="preserve"> length of 200 ms.  Time windows that had number of events above chance level (</w:t>
       </w:r>
       <w:r>
         <w:t xml:space="preserve">which I calculated </w:t>
@@ -677,7 +580,7 @@
         <w:t xml:space="preserve">given by the memory based BMI. This could further prove that the BMI is indeed based on memory representation of the reward, since the mice would activate it off-context to get </w:t>
       </w:r>
       <w:r>
-        <w:t xml:space="preserve">it. </w:t>
+        <w:t>it</w:t>
       </w:r>
       <w:r>
         <w:t xml:space="preserve">. For this </w:t>
@@ -701,6 +604,9 @@
         <w:t>estimation</w:t>
       </w:r>
       <w:r>
+        <w:t xml:space="preserve"> decoder</w:t>
+      </w:r>
+      <w:r>
         <w:t xml:space="preserve">. </w:t>
       </w:r>
       <w:r>
@@ -716,10 +622,19 @@
         <w:t xml:space="preserve"> the location of the track was binned into 8 cm bins and </w:t>
       </w:r>
       <w:r>
-        <w:t xml:space="preserve">the activity of place cells from </w:t>
+        <w:t>the activity of place cells from</w:t>
+      </w:r>
+      <w:r>
+        <w:t xml:space="preserve"> all trials in</w:t>
+      </w:r>
+      <w:r>
+        <w:t xml:space="preserve"> </w:t>
       </w:r>
       <w:r>
         <w:t>both environments</w:t>
+      </w:r>
+      <w:r>
+        <w:t xml:space="preserve"> on the same day,</w:t>
       </w:r>
       <w:r>
         <w:t xml:space="preserve"> was used as a </w:t>
@@ -788,16 +703,11 @@
           <v:shape id="_x0000_i1025" type="#_x0000_t75" style="width:129pt;height:27pt" o:ole="">
             <v:imagedata r:id="rId7" o:title=""/>
           </v:shape>
-          <o:OLEObject Type="Embed" ProgID="Equation.DSMT4" ShapeID="_x0000_i1025" DrawAspect="Content" ObjectID="_1562658784" r:id="rId8"/>
+          <o:OLEObject Type="Embed" ProgID="Equation.DSMT4" ShapeID="_x0000_i1025" DrawAspect="Content" ObjectID="_1562673301" r:id="rId8"/>
         </w:object>
       </w:r>
     </w:p>
     <w:p>
-      <w:pPr>
-        <w:rPr>
-          <w:ins w:id="6" w:author="WICC" w:date="2017-07-27T10:58:00Z"/>
-        </w:rPr>
-      </w:pPr>
       <w:r>
         <w:t xml:space="preserve">Where </w:t>
       </w:r>
@@ -809,19 +719,11 @@
           <v:shape id="_x0000_i1026" type="#_x0000_t75" style="width:12pt;height:18pt" o:ole="">
             <v:imagedata r:id="rId9" o:title=""/>
           </v:shape>
-          <o:OLEObject Type="Embed" ProgID="Equation.DSMT4" ShapeID="_x0000_i1026" DrawAspect="Content" ObjectID="_1562658785" r:id="rId10"/>
+          <o:OLEObject Type="Embed" ProgID="Equation.DSMT4" ShapeID="_x0000_i1026" DrawAspect="Content" ObjectID="_1562673302" r:id="rId10"/>
         </w:object>
       </w:r>
       <w:r>
-        <w:t xml:space="preserve"> is the activity of the </w:t>
-      </w:r>
-      <w:proofErr w:type="spellStart"/>
-      <w:r>
-        <w:t>i'th</w:t>
-      </w:r>
-      <w:proofErr w:type="spellEnd"/>
-      <w:r>
-        <w:t xml:space="preserve"> neuron, </w:t>
+        <w:t xml:space="preserve"> is the activity of the i'th neuron, </w:t>
       </w:r>
       <w:r>
         <w:t xml:space="preserve">either 1 for active neuron or 0 for not active. </w:t>
@@ -834,14 +736,14 @@
           <v:shape id="_x0000_i1027" type="#_x0000_t75" style="width:9.85pt;height:14.15pt" o:ole="">
             <v:imagedata r:id="rId11" o:title=""/>
           </v:shape>
-          <o:OLEObject Type="Embed" ProgID="Equation.DSMT4" ShapeID="_x0000_i1027" DrawAspect="Content" ObjectID="_1562658786" r:id="rId12"/>
+          <o:OLEObject Type="Embed" ProgID="Equation.DSMT4" ShapeID="_x0000_i1027" DrawAspect="Content" ObjectID="_1562673303" r:id="rId12"/>
         </w:object>
       </w:r>
       <w:r>
         <w:t>Is</w:t>
       </w:r>
       <w:r>
-        <w:t xml:space="preserve"> the place bin numb</w:t>
+        <w:t xml:space="preserve"> the bin numb</w:t>
       </w:r>
       <w:r>
         <w:t xml:space="preserve">er, which varies from 0 to 11, and </w:t>
@@ -854,7 +756,7 @@
           <v:shape id="_x0000_i1028" type="#_x0000_t75" style="width:9pt;height:11.15pt" o:ole="">
             <v:imagedata r:id="rId13" o:title=""/>
           </v:shape>
-          <o:OLEObject Type="Embed" ProgID="Equation.DSMT4" ShapeID="_x0000_i1028" DrawAspect="Content" ObjectID="_1562658787" r:id="rId14"/>
+          <o:OLEObject Type="Embed" ProgID="Equation.DSMT4" ShapeID="_x0000_i1028" DrawAspect="Content" ObjectID="_1562673304" r:id="rId14"/>
         </w:object>
       </w:r>
       <w:r>
@@ -863,109 +765,161 @@
       <w:r>
         <w:t xml:space="preserve"> </w:t>
       </w:r>
-      <w:ins w:id="7" w:author="WICC" w:date="2017-07-27T10:11:00Z">
-        <w:r>
-          <w:t xml:space="preserve">then, </w:t>
-        </w:r>
-      </w:ins>
-      <w:ins w:id="8" w:author="WICC" w:date="2017-07-27T10:49:00Z">
-        <w:r>
-          <w:t>for each frame in the bucket trial</w:t>
-        </w:r>
-      </w:ins>
-      <w:ins w:id="9" w:author="WICC" w:date="2017-07-27T11:04:00Z">
-        <w:r>
-          <w:t xml:space="preserve">s, which </w:t>
-        </w:r>
-      </w:ins>
-      <w:ins w:id="10" w:author="WICC" w:date="2017-07-27T11:05:00Z">
-        <w:r>
-          <w:t>proximate to either of the environments</w:t>
-        </w:r>
-        <w:proofErr w:type="gramStart"/>
-        <w:r>
-          <w:t xml:space="preserve">, </w:t>
-        </w:r>
-      </w:ins>
-      <w:ins w:id="11" w:author="WICC" w:date="2017-07-27T10:49:00Z">
-        <w:r>
-          <w:t xml:space="preserve"> </w:t>
-        </w:r>
-      </w:ins>
-      <w:ins w:id="12" w:author="WICC" w:date="2017-07-27T10:54:00Z">
-        <w:r>
-          <w:t>I</w:t>
-        </w:r>
-        <w:proofErr w:type="gramEnd"/>
-        <w:r>
-          <w:t xml:space="preserve"> maximize the log-likelihood function to estimate the bin and environment </w:t>
-        </w:r>
-      </w:ins>
-      <w:ins w:id="13" w:author="WICC" w:date="2017-07-27T10:58:00Z">
-        <w:r>
-          <w:t>of the activity vector:</w:t>
-        </w:r>
-      </w:ins>
+      <w:r>
+        <w:t>Then, for each frame</w:t>
+      </w:r>
+      <w:r>
+        <w:t xml:space="preserve"> in the test trial</w:t>
+      </w:r>
+      <w:r>
+        <w:t>, I maximize the log-likelihood function to estimate the bin and environment of the activity vector:</w:t>
+      </w:r>
     </w:p>
     <w:p>
       <w:pPr>
         <w:jc w:val="center"/>
-        <w:pPrChange w:id="14" w:author="WICC" w:date="2017-07-27T11:04:00Z">
-          <w:pPr/>
-        </w:pPrChange>
       </w:pPr>
-      <w:ins w:id="15" w:author="WICC" w:date="2017-07-27T10:58:00Z">
-        <w:r>
-          <w:rPr>
-            <w:position w:val="-18"/>
-            <w:rPrChange w:id="16" w:author="WICC" w:date="2017-07-27T11:03:00Z">
-              <w:rPr>
-                <w:position w:val="-4"/>
-              </w:rPr>
-            </w:rPrChange>
-          </w:rPr>
-          <w:object w:dxaOrig="4260" w:dyaOrig="480">
-            <v:shape id="_x0000_i1029" type="#_x0000_t75" style="width:213pt;height:24pt" o:ole="">
-              <v:imagedata r:id="rId15" o:title=""/>
-            </v:shape>
-            <o:OLEObject Type="Embed" ProgID="Equation.DSMT4" ShapeID="_x0000_i1029" DrawAspect="Content" ObjectID="_1562658788" r:id="rId16"/>
-          </w:object>
-        </w:r>
-      </w:ins>
+      <w:r>
+        <w:rPr>
+          <w:position w:val="-18"/>
+        </w:rPr>
+        <w:object w:dxaOrig="4260" w:dyaOrig="480">
+          <v:shape id="_x0000_i1029" type="#_x0000_t75" style="width:213pt;height:24pt" o:ole="">
+            <v:imagedata r:id="rId15" o:title=""/>
+          </v:shape>
+          <o:OLEObject Type="Embed" ProgID="Equation.DSMT4" ShapeID="_x0000_i1029" DrawAspect="Content" ObjectID="_1562673305" r:id="rId16"/>
+        </w:object>
+      </w:r>
     </w:p>
     <w:p>
       <w:r>
+        <w:t>O</w:t>
+      </w:r>
+      <w:r>
+        <w:t xml:space="preserve">ne can see in figure 3A the </w:t>
+      </w:r>
+      <w:r>
+        <w:t xml:space="preserve">performance of the decoder on the linear track itself, where on each session one trial was left out from the calculation of the joint probability function and was tested later.  </w:t>
+      </w:r>
+    </w:p>
+    <w:p>
+      <w:r>
+        <w:t xml:space="preserve">I then tested the decoder on the bucket trials, which proximate to either of the environments. </w:t>
+      </w:r>
+      <w:r>
+        <w:t xml:space="preserve">To see to what extent the bucket trial’s activity </w:t>
+      </w:r>
+      <w:r>
+        <w:t xml:space="preserve">tells us about the environment it is proximate to, I calculated the fraction of frames which their estimation of environment matched to </w:t>
+      </w:r>
+      <w:r>
+        <w:t xml:space="preserve">the proximate one (Fig 3B), </w:t>
+      </w:r>
+      <w:r>
+        <w:t xml:space="preserve">it was </w:t>
+      </w:r>
+      <w:r>
+        <w:t>significantly</w:t>
+      </w:r>
+      <w:r>
+        <w:t xml:space="preserve"> higher then chance level</w:t>
+      </w:r>
+      <w:r>
+        <w:t xml:space="preserve"> in both environments. </w:t>
+      </w:r>
+      <w:r>
+        <w:t xml:space="preserve">In addition </w:t>
+      </w:r>
+      <w:r>
+        <w:t>I calculated the</w:t>
+      </w:r>
+      <w:r>
+        <w:t xml:space="preserve"> distribution of the estimated bins in the bucket, compared to the natural distribution of their occupancy </w:t>
+      </w:r>
+      <w:r>
+        <w:t>on the linear tracks (fig 3E-F), the representation of the edges is significantly higher</w:t>
+      </w:r>
+      <w:r>
+        <w:t xml:space="preserve"> </w:t>
+      </w:r>
+      <w:r>
+        <w:t xml:space="preserve">than the natural </w:t>
+      </w:r>
+      <w:r>
+        <w:t xml:space="preserve">occupancy </w:t>
+      </w:r>
+      <w:r>
+        <w:t>(Kolmogorov-Smirnov test, p ≈ 0)</w:t>
+      </w:r>
+      <w:r>
+        <w:t xml:space="preserve">. This means that I can </w:t>
+      </w:r>
+      <w:r>
+        <w:t xml:space="preserve">condition </w:t>
+      </w:r>
+      <w:r>
+        <w:t>this representation</w:t>
+      </w:r>
+      <w:r>
+        <w:t xml:space="preserve"> </w:t>
+      </w:r>
+      <w:r>
+        <w:t>off-context</w:t>
+      </w:r>
+      <w:r>
+        <w:t xml:space="preserve"> with water reward </w:t>
+      </w:r>
+      <w:r>
+        <w:t xml:space="preserve">given by the </w:t>
+      </w:r>
+      <w:r>
+        <w:lastRenderedPageBreak/>
+        <w:t>memory based BMI. Furthermore, the frames that were estim</w:t>
+      </w:r>
+      <w:r>
+        <w:t>ated as edg</w:t>
+      </w:r>
+      <w:r>
+        <w:t xml:space="preserve">e </w:t>
+      </w:r>
+      <w:r>
+        <w:t>bins</w:t>
+      </w:r>
+      <w:r>
+        <w:t xml:space="preserve"> were frames with mean</w:t>
+      </w:r>
+      <w:r>
+        <w:t xml:space="preserve"> positive</w:t>
+      </w:r>
+      <w:r>
+        <w:t xml:space="preserve"> activity of one neuron in them</w:t>
+      </w:r>
+      <w:r>
+        <w:t xml:space="preserve"> (Fig 3C-D</w:t>
+      </w:r>
+      <w:bookmarkStart w:id="0" w:name="_GoBack"/>
+      <w:bookmarkEnd w:id="0"/>
+      <w:r>
+        <w:t>)</w:t>
+      </w:r>
+      <w:r>
         <w:t xml:space="preserve">. </w:t>
       </w:r>
-      <w:del w:id="17" w:author="WICC" w:date="2017-07-27T11:06:00Z">
-        <w:r>
-          <w:delText xml:space="preserve">The test was done on the bucket trials from both sessions, and gave </w:delText>
-        </w:r>
-        <w:r>
-          <w:delText>estimation</w:delText>
-        </w:r>
-        <w:r>
-          <w:delText xml:space="preserve"> for each frame – what </w:delText>
-        </w:r>
-        <w:r>
-          <w:delText>are</w:delText>
-        </w:r>
-        <w:r>
-          <w:delText xml:space="preserve"> the most likely</w:delText>
-        </w:r>
-        <w:r>
-          <w:delText xml:space="preserve"> bin a</w:delText>
-        </w:r>
-        <w:r>
-          <w:delText>nd environment the activity vector of that frame represents</w:delText>
-        </w:r>
-        <w:r>
-          <w:delText>.</w:delText>
-        </w:r>
-      </w:del>
-      <w:bookmarkStart w:id="18" w:name="_GoBack"/>
-      <w:bookmarkEnd w:id="18"/>
+      <w:r>
+        <w:t xml:space="preserve">I could therefore </w:t>
+      </w:r>
+      <w:r>
+        <w:t xml:space="preserve">give up the use of maximum likelihood estimation on real-time decoding, and use much simpler approach to save </w:t>
+      </w:r>
+      <w:r>
+        <w:t>feedback time</w:t>
+      </w:r>
+      <w:r>
+        <w:t>.</w:t>
+      </w:r>
     </w:p>
+    <w:p/>
+    <w:p/>
     <w:sectPr>
       <w:pgSz w:w="12240" w:h="15840"/>
       <w:pgMar w:top="1440" w:right="1800" w:bottom="1440" w:left="1800" w:header="720" w:footer="720" w:gutter="0"/>
@@ -1870,7 +1824,7 @@
 </file>
 
 <file path=customXml/itemProps1.xml><?xml version="1.0" encoding="utf-8"?>
-<ds:datastoreItem xmlns:ds="http://schemas.openxmlformats.org/officeDocument/2006/customXml" ds:itemID="{2648219B-612A-490C-83D0-BDB8BFD722E3}">
+<ds:datastoreItem xmlns:ds="http://schemas.openxmlformats.org/officeDocument/2006/customXml" ds:itemID="{5F405163-A4E5-4DFF-A9D1-22FBBFD2E840}">
   <ds:schemaRefs>
     <ds:schemaRef ds:uri="http://schemas.openxmlformats.org/officeDocument/2006/bibliography"/>
   </ds:schemaRefs>

</xml_diff>